<commit_message>
added few reports, updated CMakeLists.txt
</commit_message>
<xml_diff>
--- a/reports/УВА-111_Букин_лабораторная(4).docx
+++ b/reports/УВА-111_Букин_лабораторная(4).docx
@@ -172,7 +172,7 @@
           <w:szCs w:val="28"/>
           <w:rtl w:val="0"/>
         </w:rPr>
-        <w:t xml:space="preserve">КЛАССЫ И ОБЪЕКТЫ</w:t>
+        <w:t xml:space="preserve">КОНСТРУКТОРЫ И ПЕРЕГРУЗКА ОПЕРАЦИЙ</w:t>
       </w:r>
       <w:r>
         <w:rPr>
@@ -200,7 +200,7 @@
           <w:szCs w:val="36"/>
           <w:rtl w:val="0"/>
         </w:rPr>
-        <w:t xml:space="preserve">Задание № 3</w:t>
+        <w:t xml:space="preserve">Задание № 4</w:t>
       </w:r>
       <w:r>
         <w:rPr>
@@ -15603,7 +15603,7 @@
 
 <file path=customXML/item1.xml><?xml version="1.0" encoding="utf-8"?>
 <go:gDocsCustomXmlDataStorage xmlns:go="http://customooxmlschemas.google.com/" xmlns:r="http://schemas.openxmlformats.org/officeDocument/2006/relationships">
-  <go:docsCustomData xmlns:go="http://customooxmlschemas.google.com/" roundtripDataSignature="AMtx7miJ78jbGh4QLzxR3Gw8fsmc/5RoyQ==">AMUW2mWvcgSsRyxPpMc82z3VXAffQA38hgk6odkM20X19TkVvvZmETVImUxxrhzVvPvM8QlMD3OsqYBnAh8QfC7RU+x+PKYvQXZnxiEimgzZt0EUwnZMHwsZebdbbNebu9zO4XV9iVvDW1h4NWxzI388cpZwSTUktWJMv+apFbSOrNRWP2CeIU9o4E9Xmcj27QjUGGV4nRipwu0TW5x4s4jRO9G9PYjirg==</go:docsCustomData>
+  <go:docsCustomData xmlns:go="http://customooxmlschemas.google.com/" roundtripDataSignature="AMtx7miJ78jbGh4QLzxR3Gw8fsmc/5RoyQ==">AMUW2mXMzzT9xYoIUx/bGjGYejOXKdnxOhr4yQAMJFsg+8fLnXHvDx5fQ0mMY4PWE88ZWqMjOcA3wSGEwUIEbi9fJyIWWNwRow4qIfVyQ3zqsjxe6o6hInEoE32cmdI6R3aX8KQ0Szns4IFzimig41uNwxg/mpILCJ//eEQKwA7OZWL6RXLnQqQvvQgrLGJfLanE7Phqbx4s9GIPitRciVN9LJFsclDcjw==</go:docsCustomData>
 </go:gDocsCustomXmlDataStorage>
 </file>
 

</xml_diff>